<commit_message>
on to page 3
</commit_message>
<xml_diff>
--- a/Section1_Planning/Week1_DesignPolicies/BachmeierNTIM8190-1.docx
+++ b/Section1_Planning/Week1_DesignPolicies/BachmeierNTIM8190-1.docx
@@ -131,19 +131,196 @@
       <w:r>
         <w:t xml:space="preserve">  Today, the business has numerous financial products that exist as application silos without a consistent interface.  Instead, NCU-F envisions modernizing these systems to improve cross-selling, reduce operational overhead, and standardize the experience.</w:t>
       </w:r>
+      <w:r>
+        <w:t xml:space="preserve">  These capabilities would benefit the organization and its customers.</w:t>
+      </w:r>
+      <w:r>
+        <w:t xml:space="preserve">  </w:t>
+      </w:r>
     </w:p>
     <w:p>
       <w:pPr>
         <w:pStyle w:val="Heading2"/>
       </w:pPr>
       <w:r>
+        <w:lastRenderedPageBreak/>
+        <w:t>Challenges and Limitations</w:t>
+      </w:r>
+    </w:p>
+    <w:p>
+      <w:r>
+        <w:tab/>
+        <w:t xml:space="preserve">Customers view NCU-F as a collection of different financial products which share the same branding and marketing.  This perspective makes it challenging to cross-sell high-margin offerings, such as investment accounts and mortgages.  Recently a focus group discovered that many customers are unaware of these additional services.  Meanwhile, others complain that onboarding into these supplementary products is tedious and redundant.  For instance, an existing customer with the savings and loan department </w:t>
+      </w:r>
+      <w:proofErr w:type="gramStart"/>
+      <w:r>
+        <w:t>has to</w:t>
+      </w:r>
+      <w:proofErr w:type="gramEnd"/>
+      <w:r>
+        <w:t xml:space="preserve"> create a different login for personal loans.  When customers encounter these rough edges between applications, it creates nature points to stop exploring.</w:t>
+      </w:r>
+    </w:p>
+    <w:p>
+      <w:r>
+        <w:tab/>
+        <w:t>Internally, the business does not enforce any IT Governance policies</w:t>
+      </w:r>
+      <w:r>
+        <w:t>,</w:t>
+      </w:r>
+      <w:r>
+        <w:t xml:space="preserve"> </w:t>
+      </w:r>
+      <w:r>
+        <w:t>allowing e</w:t>
+      </w:r>
+      <w:r>
+        <w:t xml:space="preserve">ach acquired company </w:t>
+      </w:r>
+      <w:r>
+        <w:t xml:space="preserve">to </w:t>
+      </w:r>
+      <w:r>
+        <w:t xml:space="preserve">continue utilizing its existing processes and applications.  For instance, NCU-F has multiple </w:t>
+      </w:r>
+      <w:r>
+        <w:t xml:space="preserve">Customer Relationship Management (CRM) and </w:t>
+      </w:r>
+      <w:r>
+        <w:t>Enterprise Resource Planning (ERP) platforms.</w:t>
+      </w:r>
+      <w:r>
+        <w:t xml:space="preserve">  While this provides the most flexibility, it is more expensive and challenging to share information.  Instead, through resource centralization, the business can reduce operations staff and negotiation better volume-licensing terms.</w:t>
+      </w:r>
+      <w:r>
+        <w:t xml:space="preserve">  Additionally, as critical systems like ERP and CRM consolidate, it </w:t>
+      </w:r>
+      <w:r>
+        <w:t xml:space="preserve">moves the organization to a shared view of their customers, </w:t>
+      </w:r>
+      <w:r>
+        <w:t>remov</w:t>
+      </w:r>
+      <w:r>
+        <w:t>es</w:t>
+      </w:r>
+      <w:r>
+        <w:t xml:space="preserve"> the rough edges</w:t>
+      </w:r>
+      <w:r>
+        <w:t>,</w:t>
+      </w:r>
+      <w:r>
+        <w:t xml:space="preserve"> and improves the user experience.</w:t>
+      </w:r>
+    </w:p>
+    <w:p>
+      <w:pPr>
+        <w:pStyle w:val="Heading2"/>
+      </w:pPr>
+      <w:r>
         <w:t>Strategic Goals</w:t>
       </w:r>
     </w:p>
     <w:p>
       <w:r>
+        <w:tab/>
+        <w:t>The organization must define Strategic Information Systems Planning (SISP) policies that align business goals with the IT direction</w:t>
+      </w:r>
+      <w:sdt>
+        <w:sdtPr>
+          <w:id w:val="1335877710"/>
+          <w:citation/>
+        </w:sdtPr>
+        <w:sdtContent>
+          <w:r>
+            <w:fldChar w:fldCharType="begin"/>
+          </w:r>
+          <w:r>
+            <w:instrText xml:space="preserve"> CITATION Iya15 \l 1033 </w:instrText>
+          </w:r>
+          <w:r>
+            <w:fldChar w:fldCharType="separate"/>
+          </w:r>
+          <w:r>
+            <w:rPr>
+              <w:noProof/>
+            </w:rPr>
+            <w:t xml:space="preserve"> (Iyamu, 2015)</w:t>
+          </w:r>
+          <w:r>
+            <w:fldChar w:fldCharType="end"/>
+          </w:r>
+        </w:sdtContent>
+      </w:sdt>
+      <w:r>
+        <w:t>.  Without mechanisms and processes to enforce consistency, the user experience will never be best-in-class.  These controls need to gain intellectual (e.g., planning and infrastructure) and social (e.g., shared understanding) alignment across the organization</w:t>
+      </w:r>
+      <w:r>
+        <w:t xml:space="preserve"> </w:t>
+      </w:r>
+      <w:sdt>
+        <w:sdtPr>
+          <w:id w:val="-1978135290"/>
+          <w:citation/>
+        </w:sdtPr>
+        <w:sdtContent>
+          <w:r>
+            <w:fldChar w:fldCharType="begin"/>
+          </w:r>
+          <w:r>
+            <w:instrText xml:space="preserve"> CITATION Pin15 \l 1033 </w:instrText>
+          </w:r>
+          <w:r>
+            <w:fldChar w:fldCharType="separate"/>
+          </w:r>
+          <w:r>
+            <w:rPr>
+              <w:noProof/>
+            </w:rPr>
+            <w:t xml:space="preserve"> (Ping-Ju, Straub, &amp; Liang, 2015)</w:t>
+          </w:r>
+          <w:r>
+            <w:fldChar w:fldCharType="end"/>
+          </w:r>
+        </w:sdtContent>
+      </w:sdt>
+      <w:r>
+        <w:t xml:space="preserve">.  For example, senior leaders must </w:t>
+      </w:r>
+      <w:r>
         <w:lastRenderedPageBreak/>
-        <w:t xml:space="preserve"> </w:t>
+        <w:t>establish a steering committee that collectively agrees on organizational patterns and practices.  As the committee identifies high-value work, such as centralizing customer identity, the business must appoint a Single-Threaded Leader (STL)</w:t>
+      </w:r>
+      <w:sdt>
+        <w:sdtPr>
+          <w:id w:val="2145462152"/>
+          <w:citation/>
+        </w:sdtPr>
+        <w:sdtContent>
+          <w:r>
+            <w:fldChar w:fldCharType="begin"/>
+          </w:r>
+          <w:r>
+            <w:instrText xml:space="preserve"> CITATION Bry211 \l 1033 </w:instrText>
+          </w:r>
+          <w:r>
+            <w:fldChar w:fldCharType="separate"/>
+          </w:r>
+          <w:r>
+            <w:rPr>
+              <w:noProof/>
+            </w:rPr>
+            <w:t xml:space="preserve"> (Bryar &amp; Carr, 2021)</w:t>
+          </w:r>
+          <w:r>
+            <w:fldChar w:fldCharType="end"/>
+          </w:r>
+        </w:sdtContent>
+      </w:sdt>
+      <w:r>
+        <w:t>.  An STL is a project owner who focuses on one goal, ensuring consistent governance and communication.</w:t>
       </w:r>
     </w:p>
     <w:sectPr>
@@ -1187,11 +1364,85 @@
 </file>
 
 <file path=customXml/item1.xml><?xml version="1.0" encoding="utf-8"?>
-<b:Sources xmlns:b="http://schemas.openxmlformats.org/officeDocument/2006/bibliography" xmlns="http://schemas.openxmlformats.org/officeDocument/2006/bibliography" SelectedStyle="\APASixthEditionOfficeOnline.xsl" StyleName="APA" Version="6"/>
+<b:Sources xmlns:b="http://schemas.openxmlformats.org/officeDocument/2006/bibliography" xmlns="http://schemas.openxmlformats.org/officeDocument/2006/bibliography" SelectedStyle="\APASixthEditionOfficeOnline.xsl" StyleName="APA" Version="6">
+  <b:Source>
+    <b:Tag>Pin15</b:Tag>
+    <b:SourceType>JournalArticle</b:SourceType>
+    <b:Guid>{6FF2031E-9879-4969-8343-ADFBC3ACA63E}</b:Guid>
+    <b:Title>How information technology governance mechanisms and strategic alignment influence organizational performance</b:Title>
+    <b:Year>2015</b:Year>
+    <b:Author>
+      <b:Author>
+        <b:NameList>
+          <b:Person>
+            <b:Last>Ping-Ju</b:Last>
+            <b:First>S</b:First>
+          </b:Person>
+          <b:Person>
+            <b:Last>Straub</b:Last>
+            <b:First>D</b:First>
+          </b:Person>
+          <b:Person>
+            <b:Last>Liang</b:Last>
+            <b:First>T</b:First>
+          </b:Person>
+        </b:NameList>
+      </b:Author>
+    </b:Author>
+    <b:JournalName>MIS Quarterly</b:JournalName>
+    <b:Pages>497-A7</b:Pages>
+    <b:Volume>39</b:Volume>
+    <b:Issue>2</b:Issue>
+    <b:URL>https://search.ebscohost.com/login.aspx?direct=true&amp;AuthType=ip,sso&amp;db=bth&amp;AN=102375761&amp;site=ehost-live&amp;scope=site</b:URL>
+    <b:RefOrder>2</b:RefOrder>
+  </b:Source>
+  <b:Source>
+    <b:Tag>Iya15</b:Tag>
+    <b:SourceType>Book</b:SourceType>
+    <b:Guid>{29ED95CA-342B-438B-9E7F-F6156AFABCBE}</b:Guid>
+    <b:Title>Strategic Information Technology Governance and Organizational Politics in Modern Business</b:Title>
+    <b:Year>2015</b:Year>
+    <b:Author>
+      <b:Author>
+        <b:NameList>
+          <b:Person>
+            <b:Last>Iyamu</b:Last>
+            <b:First>T</b:First>
+          </b:Person>
+        </b:NameList>
+      </b:Author>
+    </b:Author>
+    <b:Publisher>IGI Global</b:Publisher>
+    <b:URL>https://www-igi-global-com.proxy1.ncu.edu/gateway/book/124236</b:URL>
+    <b:RefOrder>1</b:RefOrder>
+  </b:Source>
+  <b:Source>
+    <b:Tag>Bry211</b:Tag>
+    <b:SourceType>Book</b:SourceType>
+    <b:Guid>{9658FBF9-9CF8-4F8C-B13D-95D3CFB7CD72}</b:Guid>
+    <b:Author>
+      <b:Author>
+        <b:NameList>
+          <b:Person>
+            <b:Last>Bryar</b:Last>
+            <b:First>C</b:First>
+          </b:Person>
+          <b:Person>
+            <b:Last>Carr</b:Last>
+            <b:First>B</b:First>
+          </b:Person>
+        </b:NameList>
+      </b:Author>
+    </b:Author>
+    <b:Title>Working Backwards</b:Title>
+    <b:Year>2021</b:Year>
+    <b:RefOrder>3</b:RefOrder>
+  </b:Source>
+</b:Sources>
 </file>
 
 <file path=customXml/itemProps1.xml><?xml version="1.0" encoding="utf-8"?>
-<ds:datastoreItem xmlns:ds="http://schemas.openxmlformats.org/officeDocument/2006/customXml" ds:itemID="{EA6BE155-877F-4449-9311-CC2D0A1B8BC3}">
+<ds:datastoreItem xmlns:ds="http://schemas.openxmlformats.org/officeDocument/2006/customXml" ds:itemID="{7FFF7829-EB9E-4FE2-ADE7-5F5B554FE598}">
   <ds:schemaRefs>
     <ds:schemaRef ds:uri="http://schemas.openxmlformats.org/officeDocument/2006/bibliography"/>
   </ds:schemaRefs>

</xml_diff>

<commit_message>
starting on pg 4
</commit_message>
<xml_diff>
--- a/Section1_Planning/Week1_DesignPolicies/BachmeierNTIM8190-1.docx
+++ b/Section1_Planning/Week1_DesignPolicies/BachmeierNTIM8190-1.docx
@@ -226,7 +226,10 @@
     <w:p>
       <w:r>
         <w:tab/>
-        <w:t>The organization must define Strategic Information Systems Planning (SISP) policies that align business goals with the IT direction</w:t>
+        <w:t>The organization cannot provide the best-in-class user experience until it changes its IT Governance model.  Only through a strategic alignment between the information systems and business goals can NCU-F present a unified product suite for its customers</w:t>
+      </w:r>
+      <w:r>
+        <w:t xml:space="preserve"> </w:t>
       </w:r>
       <w:sdt>
         <w:sdtPr>
@@ -255,10 +258,22 @@
         </w:sdtContent>
       </w:sdt>
       <w:r>
-        <w:t>.  Without mechanisms and processes to enforce consistency, the user experience will never be best-in-class.  These controls need to gain intellectual (e.g., planning and infrastructure) and social (e.g., shared understanding) alignment across the organization</w:t>
-      </w:r>
-      <w:r>
-        <w:t xml:space="preserve"> </w:t>
+        <w:t xml:space="preserve">.  </w:t>
+      </w:r>
+    </w:p>
+    <w:p>
+      <w:r>
+        <w:t xml:space="preserve">NCU-F’s governance model requires mechanisms and processes to enforce consistency, standardization, and choose the best-in-company implementations.  </w:t>
+      </w:r>
+      <w:r>
+        <w:t xml:space="preserve">These controls </w:t>
+      </w:r>
+      <w:r>
+        <w:t xml:space="preserve">must foster </w:t>
+      </w:r>
+      <w:r>
+        <w:lastRenderedPageBreak/>
+        <w:t>intellectual (e.g., planning and infrastructure) and social (e.g., shared understanding) alignment across the organization</w:t>
       </w:r>
       <w:sdt>
         <w:sdtPr>
@@ -287,11 +302,19 @@
         </w:sdtContent>
       </w:sdt>
       <w:r>
-        <w:t xml:space="preserve">.  For example, senior leaders must </w:t>
-      </w:r>
-      <w:r>
-        <w:lastRenderedPageBreak/>
-        <w:t>establish a steering committee that collectively agrees on organizational patterns and practices.  As the committee identifies high-value work, such as centralizing customer identity, the business must appoint a Single-Threaded Leader (STL)</w:t>
+        <w:t>.  When team members understand the desired end-state, they can more efficiently plan and prioritize work.  It also removes design choices that would not align with business goals.</w:t>
+      </w:r>
+    </w:p>
+    <w:p>
+      <w:r>
+        <w:t xml:space="preserve"> </w:t>
+      </w:r>
+      <w:r>
+        <w:tab/>
+        <w:t>The senior leadership team must create an IT steering committee that collectively agrees on the organizational patterns and practices.  This group requires executive sponsorship to ensure decisions carry weight.  When the committee identifies high-value work, such as centralizing customer identity, there must be processes to appoint a Single-Thread Leader (STL)</w:t>
+      </w:r>
+      <w:r>
+        <w:t xml:space="preserve"> </w:t>
       </w:r>
       <w:sdt>
         <w:sdtPr>
@@ -320,7 +343,112 @@
         </w:sdtContent>
       </w:sdt>
       <w:r>
-        <w:t>.  An STL is a project owner who focuses on one goal, ensuring consistent governance and communication.</w:t>
+        <w:t xml:space="preserve">.  </w:t>
+      </w:r>
+      <w:r>
+        <w:t xml:space="preserve">An STL is a project owner who </w:t>
+      </w:r>
+      <w:r>
+        <w:t xml:space="preserve">manages the </w:t>
+      </w:r>
+      <w:r>
+        <w:t>goal</w:t>
+      </w:r>
+      <w:r>
+        <w:t xml:space="preserve">’s lifecycle, </w:t>
+      </w:r>
+      <w:r>
+        <w:t>governance</w:t>
+      </w:r>
+      <w:r>
+        <w:t>,</w:t>
+      </w:r>
+      <w:r>
+        <w:t xml:space="preserve"> and</w:t>
+      </w:r>
+      <w:r>
+        <w:t xml:space="preserve"> stakeholder</w:t>
+      </w:r>
+      <w:r>
+        <w:t xml:space="preserve"> communication.</w:t>
+      </w:r>
+      <w:r>
+        <w:t xml:space="preserve">  This owner should not work on multiple goals in parallel, as it introduces project risk.</w:t>
+      </w:r>
+      <w:r>
+        <w:t xml:space="preserve">  </w:t>
+      </w:r>
+    </w:p>
+    <w:p>
+      <w:pPr>
+        <w:ind w:firstLine="720"/>
+      </w:pPr>
+      <w:r>
+        <w:t>W</w:t>
+      </w:r>
+      <w:r>
+        <w:t>hile the IT steering committee(s) establish patterns and practices, it would be unrealistic to assume complete uniformity.</w:t>
+      </w:r>
+      <w:r>
+        <w:t xml:space="preserve">  For example, the savings and loan business unit </w:t>
+      </w:r>
+      <w:proofErr w:type="gramStart"/>
+      <w:r>
+        <w:t>runs</w:t>
+      </w:r>
+      <w:proofErr w:type="gramEnd"/>
+      <w:r>
+        <w:t xml:space="preserve"> on Windows and .NET versus the personal loan features are written in Perl.  Requiring that one group rewrites their implementation would be both challenging and a poor return on investment.  Instead, the committee must focus on interoperability and code portability through industry standard patterns.  For instance, each product should have an API (Application Programming Interface) that supports RESTful methods (</w:t>
+      </w:r>
+      <w:r>
+        <w:t>Representational State Transfer</w:t>
+      </w:r>
+      <w:r>
+        <w:t xml:space="preserve"> protocol). </w:t>
+      </w:r>
+    </w:p>
+    <w:p>
+      <w:r>
+        <w:tab/>
+        <w:t>Another expectation of the IT steering committee is to audit investments into IT resources</w:t>
+      </w:r>
+      <w:sdt>
+        <w:sdtPr>
+          <w:id w:val="2119182236"/>
+          <w:citation/>
+        </w:sdtPr>
+        <w:sdtContent>
+          <w:r>
+            <w:fldChar w:fldCharType="begin"/>
+          </w:r>
+          <w:r>
+            <w:instrText xml:space="preserve"> CITATION Ali151 \l 1033 </w:instrText>
+          </w:r>
+          <w:r>
+            <w:fldChar w:fldCharType="separate"/>
+          </w:r>
+          <w:r>
+            <w:rPr>
+              <w:noProof/>
+            </w:rPr>
+            <w:t xml:space="preserve"> (Ali, Green, &amp; Robb, 2015)</w:t>
+          </w:r>
+          <w:r>
+            <w:fldChar w:fldCharType="end"/>
+          </w:r>
+        </w:sdtContent>
+      </w:sdt>
+      <w:r>
+        <w:t xml:space="preserve">.  Many businesses like NCU-F purchase technology widgets to address challenges and introduce new capabilities.  However, these widgets can fall to the wayside as new paradigms appear.  For instance, most enterprise data centers have an Apache Hadoop cluster because the platform provides high-available and elasticity.  Managing </w:t>
+      </w:r>
+      <w:r>
+        <w:lastRenderedPageBreak/>
+        <w:t>these environments is challenging, which gave rise to Kubernetes.  Eventually, something cloud-native will supersede Kubernetes.  Each application migration comes with costs and reliability risks.  Businesses must be cognizant of these trade-offs and understand the reasons not to embrace new technologies blindly.</w:t>
+      </w:r>
+    </w:p>
+    <w:p>
+      <w:r>
+        <w:t xml:space="preserve"> </w:t>
       </w:r>
     </w:p>
     <w:sectPr>
@@ -1065,6 +1193,101 @@
       <w:szCs w:val="18"/>
     </w:rPr>
   </w:style>
+  <w:style w:type="table" w:styleId="TableGrid">
+    <w:name w:val="Table Grid"/>
+    <w:basedOn w:val="TableNormal"/>
+    <w:uiPriority w:val="39"/>
+    <w:rsid w:val="007441A0"/>
+    <w:pPr>
+      <w:spacing w:line="240" w:lineRule="auto"/>
+    </w:pPr>
+    <w:tblPr>
+      <w:tblBorders>
+        <w:top w:val="single" w:sz="4" w:space="0" w:color="auto"/>
+        <w:left w:val="single" w:sz="4" w:space="0" w:color="auto"/>
+        <w:bottom w:val="single" w:sz="4" w:space="0" w:color="auto"/>
+        <w:right w:val="single" w:sz="4" w:space="0" w:color="auto"/>
+        <w:insideH w:val="single" w:sz="4" w:space="0" w:color="auto"/>
+        <w:insideV w:val="single" w:sz="4" w:space="0" w:color="auto"/>
+      </w:tblBorders>
+    </w:tblPr>
+  </w:style>
+  <w:style w:type="table" w:styleId="GridTable4">
+    <w:name w:val="Grid Table 4"/>
+    <w:basedOn w:val="TableNormal"/>
+    <w:uiPriority w:val="49"/>
+    <w:rsid w:val="007441A0"/>
+    <w:pPr>
+      <w:spacing w:line="240" w:lineRule="auto"/>
+    </w:pPr>
+    <w:tblPr>
+      <w:tblStyleRowBandSize w:val="1"/>
+      <w:tblStyleColBandSize w:val="1"/>
+      <w:tblBorders>
+        <w:top w:val="single" w:sz="4" w:space="0" w:color="666666" w:themeColor="text1" w:themeTint="99"/>
+        <w:left w:val="single" w:sz="4" w:space="0" w:color="666666" w:themeColor="text1" w:themeTint="99"/>
+        <w:bottom w:val="single" w:sz="4" w:space="0" w:color="666666" w:themeColor="text1" w:themeTint="99"/>
+        <w:right w:val="single" w:sz="4" w:space="0" w:color="666666" w:themeColor="text1" w:themeTint="99"/>
+        <w:insideH w:val="single" w:sz="4" w:space="0" w:color="666666" w:themeColor="text1" w:themeTint="99"/>
+        <w:insideV w:val="single" w:sz="4" w:space="0" w:color="666666" w:themeColor="text1" w:themeTint="99"/>
+      </w:tblBorders>
+    </w:tblPr>
+    <w:tblStylePr w:type="firstRow">
+      <w:rPr>
+        <w:b/>
+        <w:bCs/>
+        <w:color w:val="FFFFFF" w:themeColor="background1"/>
+      </w:rPr>
+      <w:tblPr/>
+      <w:tcPr>
+        <w:tcBorders>
+          <w:top w:val="single" w:sz="4" w:space="0" w:color="000000" w:themeColor="text1"/>
+          <w:left w:val="single" w:sz="4" w:space="0" w:color="000000" w:themeColor="text1"/>
+          <w:bottom w:val="single" w:sz="4" w:space="0" w:color="000000" w:themeColor="text1"/>
+          <w:right w:val="single" w:sz="4" w:space="0" w:color="000000" w:themeColor="text1"/>
+          <w:insideH w:val="nil"/>
+          <w:insideV w:val="nil"/>
+        </w:tcBorders>
+        <w:shd w:val="clear" w:color="auto" w:fill="000000" w:themeFill="text1"/>
+      </w:tcPr>
+    </w:tblStylePr>
+    <w:tblStylePr w:type="lastRow">
+      <w:rPr>
+        <w:b/>
+        <w:bCs/>
+      </w:rPr>
+      <w:tblPr/>
+      <w:tcPr>
+        <w:tcBorders>
+          <w:top w:val="double" w:sz="4" w:space="0" w:color="000000" w:themeColor="text1"/>
+        </w:tcBorders>
+      </w:tcPr>
+    </w:tblStylePr>
+    <w:tblStylePr w:type="firstCol">
+      <w:rPr>
+        <w:b/>
+        <w:bCs/>
+      </w:rPr>
+    </w:tblStylePr>
+    <w:tblStylePr w:type="lastCol">
+      <w:rPr>
+        <w:b/>
+        <w:bCs/>
+      </w:rPr>
+    </w:tblStylePr>
+    <w:tblStylePr w:type="band1Vert">
+      <w:tblPr/>
+      <w:tcPr>
+        <w:shd w:val="clear" w:color="auto" w:fill="CCCCCC" w:themeFill="text1" w:themeFillTint="33"/>
+      </w:tcPr>
+    </w:tblStylePr>
+    <w:tblStylePr w:type="band1Horz">
+      <w:tblPr/>
+      <w:tcPr>
+        <w:shd w:val="clear" w:color="auto" w:fill="CCCCCC" w:themeFill="text1" w:themeFillTint="33"/>
+      </w:tcPr>
+    </w:tblStylePr>
+  </w:style>
 </w:styles>
 </file>
 
@@ -1438,11 +1661,41 @@
     <b:Year>2021</b:Year>
     <b:RefOrder>3</b:RefOrder>
   </b:Source>
+  <b:Source>
+    <b:Tag>Ali151</b:Tag>
+    <b:SourceType>JournalArticle</b:SourceType>
+    <b:Guid>{37D04C0C-1CE1-4F6D-8294-0F518BDA3D0C}</b:Guid>
+    <b:Title>Information technology investment governance: What is it and does it matter</b:Title>
+    <b:Year>2015</b:Year>
+    <b:Author>
+      <b:Author>
+        <b:NameList>
+          <b:Person>
+            <b:Last>Ali</b:Last>
+            <b:First>S</b:First>
+          </b:Person>
+          <b:Person>
+            <b:Last>Green</b:Last>
+            <b:First>P</b:First>
+          </b:Person>
+          <b:Person>
+            <b:Last>Robb</b:Last>
+            <b:First>A</b:First>
+          </b:Person>
+        </b:NameList>
+      </b:Author>
+    </b:Author>
+    <b:JournalName>International Journal of Accounting Information Systems</b:JournalName>
+    <b:Pages>1-25</b:Pages>
+    <b:Volume>18</b:Volume>
+    <b:DOI>10.1016/j.accinf.2015.04.002</b:DOI>
+    <b:RefOrder>4</b:RefOrder>
+  </b:Source>
 </b:Sources>
 </file>
 
 <file path=customXml/itemProps1.xml><?xml version="1.0" encoding="utf-8"?>
-<ds:datastoreItem xmlns:ds="http://schemas.openxmlformats.org/officeDocument/2006/customXml" ds:itemID="{7FFF7829-EB9E-4FE2-ADE7-5F5B554FE598}">
+<ds:datastoreItem xmlns:ds="http://schemas.openxmlformats.org/officeDocument/2006/customXml" ds:itemID="{577B21A4-7A26-441A-9787-09788BB7BD8C}">
   <ds:schemaRefs>
     <ds:schemaRef ds:uri="http://schemas.openxmlformats.org/officeDocument/2006/bibliography"/>
   </ds:schemaRefs>

</xml_diff>

<commit_message>
add review of it systems
</commit_message>
<xml_diff>
--- a/Section1_Planning/Week1_DesignPolicies/BachmeierNTIM8190-1.docx
+++ b/Section1_Planning/Week1_DesignPolicies/BachmeierNTIM8190-1.docx
@@ -101,6 +101,14 @@
       </w:r>
     </w:p>
     <w:p>
+      <w:pPr>
+        <w:pStyle w:val="Heading2"/>
+      </w:pPr>
+      <w:r>
+        <w:t>Executive Summary</w:t>
+      </w:r>
+    </w:p>
+    <w:p>
       <w:r>
         <w:tab/>
         <w:t xml:space="preserve">NCU-F specializes in Banking-as-a-Service and payment processing services across North America, Europe, and Asia.  The organization has ten thousand employees that serve over a million customers.  Those customers rely on the business for several integral capabilities, such as facilitating online purchases and enabling friends to send one another money.  NCU-F also offers mortgage services, investment specializations, checking and savings accounts, and personal loans.  </w:t>
@@ -129,7 +137,11 @@
         <w:t>NCU-F wants to democratize financial serves through a comprehensive portfolio of capabilities.  The company’s founders found that existing banking services were not inclusive, often penalizing small account holders with arbitrary fees.  While this approach is profitable, it does not create a positive customer experience or lead to a sustainable business model.  This long-term focus earned the organization a broad customer base, which fuels its ability to acquire innovative competitors.</w:t>
       </w:r>
       <w:r>
-        <w:t xml:space="preserve">  Today, the business has numerous financial products that exist as application silos without a consistent interface.  Instead, NCU-F envisions modernizing these systems to improve cross-selling, reduce operational overhead, and standardize the experience.</w:t>
+        <w:t xml:space="preserve">  Today, the business has numerous financial products that exist as application silos without a consistent interface.  Instead, NCU-F envisions modernizing these </w:t>
+      </w:r>
+      <w:r>
+        <w:lastRenderedPageBreak/>
+        <w:t>systems to improve cross-selling, reduce operational overhead, and standardize the experience.</w:t>
       </w:r>
       <w:r>
         <w:t xml:space="preserve">  These capabilities would benefit the organization and its customers.</w:t>
@@ -143,7 +155,6 @@
         <w:pStyle w:val="Heading2"/>
       </w:pPr>
       <w:r>
-        <w:lastRenderedPageBreak/>
         <w:t>Challenges and Limitations</w:t>
       </w:r>
     </w:p>
@@ -217,10 +228,13 @@
     </w:p>
     <w:p>
       <w:pPr>
-        <w:pStyle w:val="Heading2"/>
+        <w:pStyle w:val="Heading1"/>
       </w:pPr>
       <w:r>
         <w:t>Strategic Goals</w:t>
+      </w:r>
+      <w:r>
+        <w:t xml:space="preserve"> and Alignment</w:t>
       </w:r>
     </w:p>
     <w:p>
@@ -263,6 +277,7 @@
     </w:p>
     <w:p>
       <w:r>
+        <w:lastRenderedPageBreak/>
         <w:t xml:space="preserve">NCU-F’s governance model requires mechanisms and processes to enforce consistency, standardization, and choose the best-in-company implementations.  </w:t>
       </w:r>
       <w:r>
@@ -272,7 +287,6 @@
         <w:t xml:space="preserve">must foster </w:t>
       </w:r>
       <w:r>
-        <w:lastRenderedPageBreak/>
         <w:t>intellectual (e.g., planning and infrastructure) and social (e.g., shared understanding) alignment across the organization</w:t>
       </w:r>
       <w:sdt>
@@ -306,6 +320,14 @@
       </w:r>
     </w:p>
     <w:p>
+      <w:pPr>
+        <w:pStyle w:val="Heading2"/>
+      </w:pPr>
+      <w:r>
+        <w:t>Establishing an IT Steering Committee</w:t>
+      </w:r>
+    </w:p>
+    <w:p>
       <w:r>
         <w:t xml:space="preserve"> </w:t>
       </w:r>
@@ -375,9 +397,6 @@
       <w:r>
         <w:t xml:space="preserve">  This owner should not work on multiple goals in parallel, as it introduces project risk.</w:t>
       </w:r>
-      <w:r>
-        <w:t xml:space="preserve">  </w:t>
-      </w:r>
     </w:p>
     <w:p>
       <w:pPr>
@@ -390,21 +409,38 @@
         <w:t>hile the IT steering committee(s) establish patterns and practices, it would be unrealistic to assume complete uniformity.</w:t>
       </w:r>
       <w:r>
-        <w:t xml:space="preserve">  For example, the savings and loan business unit </w:t>
-      </w:r>
-      <w:proofErr w:type="gramStart"/>
-      <w:r>
-        <w:t>runs</w:t>
-      </w:r>
-      <w:proofErr w:type="gramEnd"/>
-      <w:r>
-        <w:t xml:space="preserve"> on Windows and .NET versus the personal loan features are written in Perl.  Requiring that one group rewrites their implementation would be both challenging and a poor return on investment.  Instead, the committee must focus on interoperability and code portability through industry standard patterns.  For instance, each product should have an API (Application Programming Interface) that supports RESTful methods (</w:t>
+        <w:t xml:space="preserve">  For example, the savings and </w:t>
+      </w:r>
+      <w:r>
+        <w:t>checking</w:t>
+      </w:r>
+      <w:r>
+        <w:t xml:space="preserve"> business unit runs on Windows and .NET versus the personal loan features are written in Perl.  Requiring that one group rewrites their implementation would be both challenging and a poor return on investment.  Instead, the committee must focus on interoperability and code portability through industry standard patterns.  For instance, each product should have an API (Application Programming Interface) that supports RESTful methods (</w:t>
       </w:r>
       <w:r>
         <w:t>Representational State Transfer</w:t>
       </w:r>
       <w:r>
         <w:t xml:space="preserve"> protocol). </w:t>
+      </w:r>
+    </w:p>
+    <w:p>
+      <w:pPr>
+        <w:rPr>
+          <w:b/>
+        </w:rPr>
+      </w:pPr>
+      <w:r>
+        <w:br w:type="page"/>
+      </w:r>
+    </w:p>
+    <w:p>
+      <w:pPr>
+        <w:pStyle w:val="Heading2"/>
+      </w:pPr>
+      <w:r>
+        <w:lastRenderedPageBreak/>
+        <w:t>Auditing IT Investments</w:t>
       </w:r>
     </w:p>
     <w:p>
@@ -439,20 +475,1056 @@
         </w:sdtContent>
       </w:sdt>
       <w:r>
-        <w:t xml:space="preserve">.  Many businesses like NCU-F purchase technology widgets to address challenges and introduce new capabilities.  However, these widgets can fall to the wayside as new paradigms appear.  For instance, most enterprise data centers have an Apache Hadoop cluster because the platform provides high-available and elasticity.  Managing </w:t>
-      </w:r>
-      <w:r>
-        <w:lastRenderedPageBreak/>
-        <w:t>these environments is challenging, which gave rise to Kubernetes.  Eventually, something cloud-native will supersede Kubernetes.  Each application migration comes with costs and reliability risks.  Businesses must be cognizant of these trade-offs and understand the reasons not to embrace new technologies blindly.</w:t>
-      </w:r>
-    </w:p>
-    <w:p>
+        <w:t>.  Many businesses like NCU-F purchase technology widgets to address challenges and introduce new capabilities.  However, these widgets can fall to the wayside as new paradigms appear.  For instance, most enterprise data centers have an Apache Hadoop cluster because the platform provides high-available and elasticity.  Managing these environments is challenging, which gave rise to Kubernetes.  Eventually, something cloud-native will supersede Kubernetes.  Each application migration comes with costs and reliability risks.  Businesses must be cognizant of these trade-offs and understand the reasons not to embrace new technologies blindly.</w:t>
+      </w:r>
+    </w:p>
+    <w:p>
+      <w:pPr>
+        <w:pStyle w:val="Heading1"/>
+      </w:pPr>
       <w:r>
         <w:t xml:space="preserve"> </w:t>
       </w:r>
-    </w:p>
+      <w:r>
+        <w:t>Review of IT Systems</w:t>
+      </w:r>
+    </w:p>
+    <w:p>
+      <w:pPr>
+        <w:pStyle w:val="Heading2"/>
+      </w:pPr>
+      <w:r>
+        <w:t>Business Units</w:t>
+      </w:r>
+    </w:p>
+    <w:p>
+      <w:r>
+        <w:tab/>
+        <w:t xml:space="preserve">NCU-F has five core business units that need to integrate seamlessly through a consistent user experience (see Table 1).  Both </w:t>
+      </w:r>
+      <w:r>
+        <w:rPr>
+          <w:i/>
+          <w:iCs/>
+        </w:rPr>
+        <w:t>Investment Accounts</w:t>
+      </w:r>
+      <w:r>
+        <w:t xml:space="preserve"> and </w:t>
+      </w:r>
+      <w:r>
+        <w:rPr>
+          <w:i/>
+          <w:iCs/>
+        </w:rPr>
+        <w:t>Payment Processing</w:t>
+      </w:r>
+      <w:r>
+        <w:t xml:space="preserve"> leverage modern technologies</w:t>
+      </w:r>
+      <w:r>
+        <w:t>.</w:t>
+      </w:r>
+      <w:r>
+        <w:t xml:space="preserve">  </w:t>
+      </w:r>
+      <w:r>
+        <w:rPr>
+          <w:i/>
+          <w:iCs/>
+        </w:rPr>
+        <w:t xml:space="preserve">Savings and </w:t>
+      </w:r>
+      <w:r>
+        <w:rPr>
+          <w:i/>
+          <w:iCs/>
+        </w:rPr>
+        <w:t>c</w:t>
+      </w:r>
+      <w:r>
+        <w:rPr>
+          <w:i/>
+          <w:iCs/>
+        </w:rPr>
+        <w:t>hecking</w:t>
+      </w:r>
+      <w:r>
+        <w:t xml:space="preserve"> have the most extensive userbase; however, it is reaching the end of life.  Lastly, </w:t>
+      </w:r>
+      <w:r>
+        <w:rPr>
+          <w:i/>
+          <w:iCs/>
+        </w:rPr>
+        <w:t>Mortgages</w:t>
+      </w:r>
+      <w:r>
+        <w:t xml:space="preserve"> and </w:t>
+      </w:r>
+      <w:r>
+        <w:rPr>
+          <w:i/>
+          <w:iCs/>
+        </w:rPr>
+        <w:t>Personal Loans</w:t>
+      </w:r>
+      <w:r>
+        <w:rPr>
+          <w:i/>
+          <w:iCs/>
+        </w:rPr>
+        <w:t xml:space="preserve"> </w:t>
+      </w:r>
+      <w:r>
+        <w:t xml:space="preserve">are </w:t>
+      </w:r>
+      <w:r>
+        <w:t>standard open-source web applications without an API</w:t>
+      </w:r>
+      <w:r>
+        <w:t>.</w:t>
+      </w:r>
+    </w:p>
+    <w:p>
+      <w:pPr>
+        <w:pStyle w:val="Caption"/>
+      </w:pPr>
+      <w:r>
+        <w:t>Table 1: Core Business Units</w:t>
+      </w:r>
+    </w:p>
+    <w:tbl>
+      <w:tblPr>
+        <w:tblStyle w:val="GridTable4"/>
+        <w:tblW w:w="0" w:type="auto"/>
+        <w:tblLook w:val="04A0" w:firstRow="1" w:lastRow="0" w:firstColumn="1" w:lastColumn="0" w:noHBand="0" w:noVBand="1"/>
+      </w:tblPr>
+      <w:tblGrid>
+        <w:gridCol w:w="1975"/>
+        <w:gridCol w:w="2250"/>
+        <w:gridCol w:w="2787"/>
+        <w:gridCol w:w="2338"/>
+      </w:tblGrid>
+      <w:tr>
+        <w:trPr>
+          <w:cnfStyle w:val="100000000000" w:firstRow="1" w:lastRow="0" w:firstColumn="0" w:lastColumn="0" w:oddVBand="0" w:evenVBand="0" w:oddHBand="0" w:evenHBand="0" w:firstRowFirstColumn="0" w:firstRowLastColumn="0" w:lastRowFirstColumn="0" w:lastRowLastColumn="0"/>
+        </w:trPr>
+        <w:tc>
+          <w:tcPr>
+            <w:cnfStyle w:val="001000000000" w:firstRow="0" w:lastRow="0" w:firstColumn="1" w:lastColumn="0" w:oddVBand="0" w:evenVBand="0" w:oddHBand="0" w:evenHBand="0" w:firstRowFirstColumn="0" w:firstRowLastColumn="0" w:lastRowFirstColumn="0" w:lastRowLastColumn="0"/>
+            <w:tcW w:w="1975" w:type="dxa"/>
+          </w:tcPr>
+          <w:p>
+            <w:r>
+              <w:t>Business Unit</w:t>
+            </w:r>
+          </w:p>
+        </w:tc>
+        <w:tc>
+          <w:tcPr>
+            <w:tcW w:w="2250" w:type="dxa"/>
+          </w:tcPr>
+          <w:p>
+            <w:pPr>
+              <w:cnfStyle w:val="100000000000" w:firstRow="1" w:lastRow="0" w:firstColumn="0" w:lastColumn="0" w:oddVBand="0" w:evenVBand="0" w:oddHBand="0" w:evenHBand="0" w:firstRowFirstColumn="0" w:firstRowLastColumn="0" w:lastRowFirstColumn="0" w:lastRowLastColumn="0"/>
+            </w:pPr>
+            <w:r>
+              <w:t>Platform</w:t>
+            </w:r>
+          </w:p>
+        </w:tc>
+        <w:tc>
+          <w:tcPr>
+            <w:tcW w:w="2787" w:type="dxa"/>
+          </w:tcPr>
+          <w:p>
+            <w:pPr>
+              <w:cnfStyle w:val="100000000000" w:firstRow="1" w:lastRow="0" w:firstColumn="0" w:lastColumn="0" w:oddVBand="0" w:evenVBand="0" w:oddHBand="0" w:evenHBand="0" w:firstRowFirstColumn="0" w:firstRowLastColumn="0" w:lastRowFirstColumn="0" w:lastRowLastColumn="0"/>
+            </w:pPr>
+            <w:r>
+              <w:t>Strengths</w:t>
+            </w:r>
+          </w:p>
+        </w:tc>
+        <w:tc>
+          <w:tcPr>
+            <w:tcW w:w="2338" w:type="dxa"/>
+          </w:tcPr>
+          <w:p>
+            <w:pPr>
+              <w:cnfStyle w:val="100000000000" w:firstRow="1" w:lastRow="0" w:firstColumn="0" w:lastColumn="0" w:oddVBand="0" w:evenVBand="0" w:oddHBand="0" w:evenHBand="0" w:firstRowFirstColumn="0" w:firstRowLastColumn="0" w:lastRowFirstColumn="0" w:lastRowLastColumn="0"/>
+            </w:pPr>
+            <w:r>
+              <w:t>Weaknesses</w:t>
+            </w:r>
+          </w:p>
+        </w:tc>
+      </w:tr>
+      <w:tr>
+        <w:trPr>
+          <w:cnfStyle w:val="000000100000" w:firstRow="0" w:lastRow="0" w:firstColumn="0" w:lastColumn="0" w:oddVBand="0" w:evenVBand="0" w:oddHBand="1" w:evenHBand="0" w:firstRowFirstColumn="0" w:firstRowLastColumn="0" w:lastRowFirstColumn="0" w:lastRowLastColumn="0"/>
+        </w:trPr>
+        <w:tc>
+          <w:tcPr>
+            <w:cnfStyle w:val="001000000000" w:firstRow="0" w:lastRow="0" w:firstColumn="1" w:lastColumn="0" w:oddVBand="0" w:evenVBand="0" w:oddHBand="0" w:evenHBand="0" w:firstRowFirstColumn="0" w:firstRowLastColumn="0" w:lastRowFirstColumn="0" w:lastRowLastColumn="0"/>
+            <w:tcW w:w="1975" w:type="dxa"/>
+          </w:tcPr>
+          <w:p>
+            <w:pPr>
+              <w:rPr>
+                <w:b w:val="0"/>
+                <w:bCs w:val="0"/>
+              </w:rPr>
+            </w:pPr>
+            <w:r>
+              <w:t>Savings and Checking</w:t>
+            </w:r>
+          </w:p>
+          <w:p/>
+        </w:tc>
+        <w:tc>
+          <w:tcPr>
+            <w:tcW w:w="2250" w:type="dxa"/>
+          </w:tcPr>
+          <w:p>
+            <w:pPr>
+              <w:pStyle w:val="ListParagraph"/>
+              <w:numPr>
+                <w:ilvl w:val="0"/>
+                <w:numId w:val="1"/>
+              </w:numPr>
+              <w:cnfStyle w:val="000000100000" w:firstRow="0" w:lastRow="0" w:firstColumn="0" w:lastColumn="0" w:oddVBand="0" w:evenVBand="0" w:oddHBand="1" w:evenHBand="0" w:firstRowFirstColumn="0" w:firstRowLastColumn="0" w:lastRowFirstColumn="0" w:lastRowLastColumn="0"/>
+            </w:pPr>
+            <w:r>
+              <w:t>Windows/.NET</w:t>
+            </w:r>
+          </w:p>
+          <w:p>
+            <w:pPr>
+              <w:pStyle w:val="ListParagraph"/>
+              <w:numPr>
+                <w:ilvl w:val="0"/>
+                <w:numId w:val="1"/>
+              </w:numPr>
+              <w:cnfStyle w:val="000000100000" w:firstRow="0" w:lastRow="0" w:firstColumn="0" w:lastColumn="0" w:oddVBand="0" w:evenVBand="0" w:oddHBand="1" w:evenHBand="0" w:firstRowFirstColumn="0" w:firstRowLastColumn="0" w:lastRowFirstColumn="0" w:lastRowLastColumn="0"/>
+            </w:pPr>
+            <w:r>
+              <w:t>SQL Server 2012</w:t>
+            </w:r>
+          </w:p>
+        </w:tc>
+        <w:tc>
+          <w:tcPr>
+            <w:tcW w:w="2787" w:type="dxa"/>
+          </w:tcPr>
+          <w:p>
+            <w:pPr>
+              <w:pStyle w:val="ListParagraph"/>
+              <w:numPr>
+                <w:ilvl w:val="0"/>
+                <w:numId w:val="1"/>
+              </w:numPr>
+              <w:cnfStyle w:val="000000100000" w:firstRow="0" w:lastRow="0" w:firstColumn="0" w:lastColumn="0" w:oddVBand="0" w:evenVBand="0" w:oddHBand="1" w:evenHBand="0" w:firstRowFirstColumn="0" w:firstRowLastColumn="0" w:lastRowFirstColumn="0" w:lastRowLastColumn="0"/>
+            </w:pPr>
+            <w:r>
+              <w:t>Stable codebase</w:t>
+            </w:r>
+          </w:p>
+          <w:p>
+            <w:pPr>
+              <w:pStyle w:val="ListParagraph"/>
+              <w:numPr>
+                <w:ilvl w:val="0"/>
+                <w:numId w:val="1"/>
+              </w:numPr>
+              <w:cnfStyle w:val="000000100000" w:firstRow="0" w:lastRow="0" w:firstColumn="0" w:lastColumn="0" w:oddVBand="0" w:evenVBand="0" w:oddHBand="1" w:evenHBand="0" w:firstRowFirstColumn="0" w:firstRowLastColumn="0" w:lastRowFirstColumn="0" w:lastRowLastColumn="0"/>
+            </w:pPr>
+            <w:r>
+              <w:t>Most users</w:t>
+            </w:r>
+          </w:p>
+        </w:tc>
+        <w:tc>
+          <w:tcPr>
+            <w:tcW w:w="2338" w:type="dxa"/>
+          </w:tcPr>
+          <w:p>
+            <w:pPr>
+              <w:pStyle w:val="ListParagraph"/>
+              <w:numPr>
+                <w:ilvl w:val="0"/>
+                <w:numId w:val="1"/>
+              </w:numPr>
+              <w:cnfStyle w:val="000000100000" w:firstRow="0" w:lastRow="0" w:firstColumn="0" w:lastColumn="0" w:oddVBand="0" w:evenVBand="0" w:oddHBand="1" w:evenHBand="0" w:firstRowFirstColumn="0" w:firstRowLastColumn="0" w:lastRowFirstColumn="0" w:lastRowLastColumn="0"/>
+            </w:pPr>
+            <w:r>
+              <w:t>High licensing costs</w:t>
+            </w:r>
+          </w:p>
+          <w:p>
+            <w:pPr>
+              <w:pStyle w:val="ListParagraph"/>
+              <w:numPr>
+                <w:ilvl w:val="0"/>
+                <w:numId w:val="1"/>
+              </w:numPr>
+              <w:cnfStyle w:val="000000100000" w:firstRow="0" w:lastRow="0" w:firstColumn="0" w:lastColumn="0" w:oddVBand="0" w:evenVBand="0" w:oddHBand="1" w:evenHBand="0" w:firstRowFirstColumn="0" w:firstRowLastColumn="0" w:lastRowFirstColumn="0" w:lastRowLastColumn="0"/>
+            </w:pPr>
+            <w:r>
+              <w:t>Reaching End of Life</w:t>
+            </w:r>
+          </w:p>
+        </w:tc>
+      </w:tr>
+      <w:tr>
+        <w:tc>
+          <w:tcPr>
+            <w:cnfStyle w:val="001000000000" w:firstRow="0" w:lastRow="0" w:firstColumn="1" w:lastColumn="0" w:oddVBand="0" w:evenVBand="0" w:oddHBand="0" w:evenHBand="0" w:firstRowFirstColumn="0" w:firstRowLastColumn="0" w:lastRowFirstColumn="0" w:lastRowLastColumn="0"/>
+            <w:tcW w:w="1975" w:type="dxa"/>
+          </w:tcPr>
+          <w:p>
+            <w:pPr>
+              <w:rPr>
+                <w:b w:val="0"/>
+                <w:bCs w:val="0"/>
+              </w:rPr>
+            </w:pPr>
+            <w:r>
+              <w:t>Mortgages</w:t>
+            </w:r>
+          </w:p>
+          <w:p/>
+        </w:tc>
+        <w:tc>
+          <w:tcPr>
+            <w:tcW w:w="2250" w:type="dxa"/>
+          </w:tcPr>
+          <w:p>
+            <w:pPr>
+              <w:pStyle w:val="ListParagraph"/>
+              <w:numPr>
+                <w:ilvl w:val="0"/>
+                <w:numId w:val="1"/>
+              </w:numPr>
+              <w:cnfStyle w:val="000000000000" w:firstRow="0" w:lastRow="0" w:firstColumn="0" w:lastColumn="0" w:oddVBand="0" w:evenVBand="0" w:oddHBand="0" w:evenHBand="0" w:firstRowFirstColumn="0" w:firstRowLastColumn="0" w:lastRowFirstColumn="0" w:lastRowLastColumn="0"/>
+            </w:pPr>
+            <w:r>
+              <w:t>Linux/Python</w:t>
+            </w:r>
+          </w:p>
+          <w:p>
+            <w:pPr>
+              <w:pStyle w:val="ListParagraph"/>
+              <w:numPr>
+                <w:ilvl w:val="0"/>
+                <w:numId w:val="1"/>
+              </w:numPr>
+              <w:cnfStyle w:val="000000000000" w:firstRow="0" w:lastRow="0" w:firstColumn="0" w:lastColumn="0" w:oddVBand="0" w:evenVBand="0" w:oddHBand="0" w:evenHBand="0" w:firstRowFirstColumn="0" w:firstRowLastColumn="0" w:lastRowFirstColumn="0" w:lastRowLastColumn="0"/>
+            </w:pPr>
+            <w:r>
+              <w:t>MySQL</w:t>
+            </w:r>
+          </w:p>
+        </w:tc>
+        <w:tc>
+          <w:tcPr>
+            <w:tcW w:w="2787" w:type="dxa"/>
+          </w:tcPr>
+          <w:p>
+            <w:pPr>
+              <w:pStyle w:val="ListParagraph"/>
+              <w:numPr>
+                <w:ilvl w:val="0"/>
+                <w:numId w:val="1"/>
+              </w:numPr>
+              <w:cnfStyle w:val="000000000000" w:firstRow="0" w:lastRow="0" w:firstColumn="0" w:lastColumn="0" w:oddVBand="0" w:evenVBand="0" w:oddHBand="0" w:evenHBand="0" w:firstRowFirstColumn="0" w:firstRowLastColumn="0" w:lastRowFirstColumn="0" w:lastRowLastColumn="0"/>
+            </w:pPr>
+            <w:r>
+              <w:t>Maintainable workflow service</w:t>
+            </w:r>
+          </w:p>
+        </w:tc>
+        <w:tc>
+          <w:tcPr>
+            <w:tcW w:w="2338" w:type="dxa"/>
+          </w:tcPr>
+          <w:p>
+            <w:pPr>
+              <w:pStyle w:val="ListParagraph"/>
+              <w:numPr>
+                <w:ilvl w:val="0"/>
+                <w:numId w:val="1"/>
+              </w:numPr>
+              <w:cnfStyle w:val="000000000000" w:firstRow="0" w:lastRow="0" w:firstColumn="0" w:lastColumn="0" w:oddVBand="0" w:evenVBand="0" w:oddHBand="0" w:evenHBand="0" w:firstRowFirstColumn="0" w:firstRowLastColumn="0" w:lastRowFirstColumn="0" w:lastRowLastColumn="0"/>
+            </w:pPr>
+            <w:r>
+              <w:t>No API</w:t>
+            </w:r>
+          </w:p>
+        </w:tc>
+      </w:tr>
+      <w:tr>
+        <w:trPr>
+          <w:cnfStyle w:val="000000100000" w:firstRow="0" w:lastRow="0" w:firstColumn="0" w:lastColumn="0" w:oddVBand="0" w:evenVBand="0" w:oddHBand="1" w:evenHBand="0" w:firstRowFirstColumn="0" w:firstRowLastColumn="0" w:lastRowFirstColumn="0" w:lastRowLastColumn="0"/>
+        </w:trPr>
+        <w:tc>
+          <w:tcPr>
+            <w:cnfStyle w:val="001000000000" w:firstRow="0" w:lastRow="0" w:firstColumn="1" w:lastColumn="0" w:oddVBand="0" w:evenVBand="0" w:oddHBand="0" w:evenHBand="0" w:firstRowFirstColumn="0" w:firstRowLastColumn="0" w:lastRowFirstColumn="0" w:lastRowLastColumn="0"/>
+            <w:tcW w:w="1975" w:type="dxa"/>
+          </w:tcPr>
+          <w:p>
+            <w:r>
+              <w:t>Personal Loans</w:t>
+            </w:r>
+          </w:p>
+        </w:tc>
+        <w:tc>
+          <w:tcPr>
+            <w:tcW w:w="2250" w:type="dxa"/>
+          </w:tcPr>
+          <w:p>
+            <w:pPr>
+              <w:pStyle w:val="ListParagraph"/>
+              <w:numPr>
+                <w:ilvl w:val="0"/>
+                <w:numId w:val="1"/>
+              </w:numPr>
+              <w:cnfStyle w:val="000000100000" w:firstRow="0" w:lastRow="0" w:firstColumn="0" w:lastColumn="0" w:oddVBand="0" w:evenVBand="0" w:oddHBand="1" w:evenHBand="0" w:firstRowFirstColumn="0" w:firstRowLastColumn="0" w:lastRowFirstColumn="0" w:lastRowLastColumn="0"/>
+            </w:pPr>
+            <w:r>
+              <w:t>Linux/Perl</w:t>
+            </w:r>
+          </w:p>
+          <w:p>
+            <w:pPr>
+              <w:pStyle w:val="ListParagraph"/>
+              <w:numPr>
+                <w:ilvl w:val="0"/>
+                <w:numId w:val="1"/>
+              </w:numPr>
+              <w:cnfStyle w:val="000000100000" w:firstRow="0" w:lastRow="0" w:firstColumn="0" w:lastColumn="0" w:oddVBand="0" w:evenVBand="0" w:oddHBand="1" w:evenHBand="0" w:firstRowFirstColumn="0" w:firstRowLastColumn="0" w:lastRowFirstColumn="0" w:lastRowLastColumn="0"/>
+            </w:pPr>
+            <w:proofErr w:type="spellStart"/>
+            <w:r>
+              <w:t>PostgresSQL</w:t>
+            </w:r>
+            <w:proofErr w:type="spellEnd"/>
+            <w:r>
+              <w:t xml:space="preserve"> </w:t>
+            </w:r>
+          </w:p>
+        </w:tc>
+        <w:tc>
+          <w:tcPr>
+            <w:tcW w:w="2787" w:type="dxa"/>
+          </w:tcPr>
+          <w:p>
+            <w:pPr>
+              <w:pStyle w:val="ListParagraph"/>
+              <w:numPr>
+                <w:ilvl w:val="0"/>
+                <w:numId w:val="1"/>
+              </w:numPr>
+              <w:cnfStyle w:val="000000100000" w:firstRow="0" w:lastRow="0" w:firstColumn="0" w:lastColumn="0" w:oddVBand="0" w:evenVBand="0" w:oddHBand="1" w:evenHBand="0" w:firstRowFirstColumn="0" w:firstRowLastColumn="0" w:lastRowFirstColumn="0" w:lastRowLastColumn="0"/>
+            </w:pPr>
+            <w:r>
+              <w:t>Stable codebase</w:t>
+            </w:r>
+          </w:p>
+          <w:p>
+            <w:pPr>
+              <w:cnfStyle w:val="000000100000" w:firstRow="0" w:lastRow="0" w:firstColumn="0" w:lastColumn="0" w:oddVBand="0" w:evenVBand="0" w:oddHBand="1" w:evenHBand="0" w:firstRowFirstColumn="0" w:firstRowLastColumn="0" w:lastRowFirstColumn="0" w:lastRowLastColumn="0"/>
+            </w:pPr>
+          </w:p>
+        </w:tc>
+        <w:tc>
+          <w:tcPr>
+            <w:tcW w:w="2338" w:type="dxa"/>
+          </w:tcPr>
+          <w:p>
+            <w:pPr>
+              <w:pStyle w:val="ListParagraph"/>
+              <w:numPr>
+                <w:ilvl w:val="0"/>
+                <w:numId w:val="1"/>
+              </w:numPr>
+              <w:cnfStyle w:val="000000100000" w:firstRow="0" w:lastRow="0" w:firstColumn="0" w:lastColumn="0" w:oddVBand="0" w:evenVBand="0" w:oddHBand="1" w:evenHBand="0" w:firstRowFirstColumn="0" w:firstRowLastColumn="0" w:lastRowFirstColumn="0" w:lastRowLastColumn="0"/>
+            </w:pPr>
+            <w:r>
+              <w:t>Few Perl developers</w:t>
+            </w:r>
+          </w:p>
+          <w:p>
+            <w:pPr>
+              <w:pStyle w:val="ListParagraph"/>
+              <w:numPr>
+                <w:ilvl w:val="0"/>
+                <w:numId w:val="1"/>
+              </w:numPr>
+              <w:cnfStyle w:val="000000100000" w:firstRow="0" w:lastRow="0" w:firstColumn="0" w:lastColumn="0" w:oddVBand="0" w:evenVBand="0" w:oddHBand="1" w:evenHBand="0" w:firstRowFirstColumn="0" w:firstRowLastColumn="0" w:lastRowFirstColumn="0" w:lastRowLastColumn="0"/>
+            </w:pPr>
+            <w:r>
+              <w:t>Legacy system</w:t>
+            </w:r>
+          </w:p>
+        </w:tc>
+      </w:tr>
+      <w:tr>
+        <w:tc>
+          <w:tcPr>
+            <w:cnfStyle w:val="001000000000" w:firstRow="0" w:lastRow="0" w:firstColumn="1" w:lastColumn="0" w:oddVBand="0" w:evenVBand="0" w:oddHBand="0" w:evenHBand="0" w:firstRowFirstColumn="0" w:firstRowLastColumn="0" w:lastRowFirstColumn="0" w:lastRowLastColumn="0"/>
+            <w:tcW w:w="1975" w:type="dxa"/>
+          </w:tcPr>
+          <w:p>
+            <w:r>
+              <w:lastRenderedPageBreak/>
+              <w:t>Investment Accounts</w:t>
+            </w:r>
+          </w:p>
+        </w:tc>
+        <w:tc>
+          <w:tcPr>
+            <w:tcW w:w="2250" w:type="dxa"/>
+          </w:tcPr>
+          <w:p>
+            <w:pPr>
+              <w:pStyle w:val="ListParagraph"/>
+              <w:numPr>
+                <w:ilvl w:val="0"/>
+                <w:numId w:val="1"/>
+              </w:numPr>
+              <w:cnfStyle w:val="000000000000" w:firstRow="0" w:lastRow="0" w:firstColumn="0" w:lastColumn="0" w:oddVBand="0" w:evenVBand="0" w:oddHBand="0" w:evenHBand="0" w:firstRowFirstColumn="0" w:firstRowLastColumn="0" w:lastRowFirstColumn="0" w:lastRowLastColumn="0"/>
+            </w:pPr>
+            <w:r>
+              <w:t>Linux/C++</w:t>
+            </w:r>
+          </w:p>
+          <w:p>
+            <w:pPr>
+              <w:pStyle w:val="ListParagraph"/>
+              <w:numPr>
+                <w:ilvl w:val="0"/>
+                <w:numId w:val="1"/>
+              </w:numPr>
+              <w:cnfStyle w:val="000000000000" w:firstRow="0" w:lastRow="0" w:firstColumn="0" w:lastColumn="0" w:oddVBand="0" w:evenVBand="0" w:oddHBand="0" w:evenHBand="0" w:firstRowFirstColumn="0" w:firstRowLastColumn="0" w:lastRowFirstColumn="0" w:lastRowLastColumn="0"/>
+            </w:pPr>
+            <w:r>
+              <w:t>Casandra</w:t>
+            </w:r>
+          </w:p>
+          <w:p>
+            <w:pPr>
+              <w:pStyle w:val="ListParagraph"/>
+              <w:numPr>
+                <w:ilvl w:val="0"/>
+                <w:numId w:val="1"/>
+              </w:numPr>
+              <w:cnfStyle w:val="000000000000" w:firstRow="0" w:lastRow="0" w:firstColumn="0" w:lastColumn="0" w:oddVBand="0" w:evenVBand="0" w:oddHBand="0" w:evenHBand="0" w:firstRowFirstColumn="0" w:firstRowLastColumn="0" w:lastRowFirstColumn="0" w:lastRowLastColumn="0"/>
+            </w:pPr>
+            <w:r>
+              <w:t>Kubernetes</w:t>
+            </w:r>
+          </w:p>
+        </w:tc>
+        <w:tc>
+          <w:tcPr>
+            <w:tcW w:w="2787" w:type="dxa"/>
+          </w:tcPr>
+          <w:p>
+            <w:pPr>
+              <w:pStyle w:val="ListParagraph"/>
+              <w:numPr>
+                <w:ilvl w:val="0"/>
+                <w:numId w:val="1"/>
+              </w:numPr>
+              <w:cnfStyle w:val="000000000000" w:firstRow="0" w:lastRow="0" w:firstColumn="0" w:lastColumn="0" w:oddVBand="0" w:evenVBand="0" w:oddHBand="0" w:evenHBand="0" w:firstRowFirstColumn="0" w:firstRowLastColumn="0" w:lastRowFirstColumn="0" w:lastRowLastColumn="0"/>
+            </w:pPr>
+            <w:r>
+              <w:t>High Performance</w:t>
+            </w:r>
+          </w:p>
+          <w:p>
+            <w:pPr>
+              <w:pStyle w:val="ListParagraph"/>
+              <w:numPr>
+                <w:ilvl w:val="0"/>
+                <w:numId w:val="1"/>
+              </w:numPr>
+              <w:cnfStyle w:val="000000000000" w:firstRow="0" w:lastRow="0" w:firstColumn="0" w:lastColumn="0" w:oddVBand="0" w:evenVBand="0" w:oddHBand="0" w:evenHBand="0" w:firstRowFirstColumn="0" w:firstRowLastColumn="0" w:lastRowFirstColumn="0" w:lastRowLastColumn="0"/>
+            </w:pPr>
+            <w:r>
+              <w:t>Modern design</w:t>
+            </w:r>
+          </w:p>
+        </w:tc>
+        <w:tc>
+          <w:tcPr>
+            <w:tcW w:w="2338" w:type="dxa"/>
+          </w:tcPr>
+          <w:p>
+            <w:pPr>
+              <w:pStyle w:val="ListParagraph"/>
+              <w:numPr>
+                <w:ilvl w:val="0"/>
+                <w:numId w:val="1"/>
+              </w:numPr>
+              <w:cnfStyle w:val="000000000000" w:firstRow="0" w:lastRow="0" w:firstColumn="0" w:lastColumn="0" w:oddVBand="0" w:evenVBand="0" w:oddHBand="0" w:evenHBand="0" w:firstRowFirstColumn="0" w:firstRowLastColumn="0" w:lastRowFirstColumn="0" w:lastRowLastColumn="0"/>
+            </w:pPr>
+            <w:r>
+              <w:t>High operational overhead</w:t>
+            </w:r>
+          </w:p>
+        </w:tc>
+      </w:tr>
+      <w:tr>
+        <w:trPr>
+          <w:cnfStyle w:val="000000100000" w:firstRow="0" w:lastRow="0" w:firstColumn="0" w:lastColumn="0" w:oddVBand="0" w:evenVBand="0" w:oddHBand="1" w:evenHBand="0" w:firstRowFirstColumn="0" w:firstRowLastColumn="0" w:lastRowFirstColumn="0" w:lastRowLastColumn="0"/>
+        </w:trPr>
+        <w:tc>
+          <w:tcPr>
+            <w:cnfStyle w:val="001000000000" w:firstRow="0" w:lastRow="0" w:firstColumn="1" w:lastColumn="0" w:oddVBand="0" w:evenVBand="0" w:oddHBand="0" w:evenHBand="0" w:firstRowFirstColumn="0" w:firstRowLastColumn="0" w:lastRowFirstColumn="0" w:lastRowLastColumn="0"/>
+            <w:tcW w:w="1975" w:type="dxa"/>
+          </w:tcPr>
+          <w:p>
+            <w:r>
+              <w:t>Payment Processing</w:t>
+            </w:r>
+          </w:p>
+        </w:tc>
+        <w:tc>
+          <w:tcPr>
+            <w:tcW w:w="2250" w:type="dxa"/>
+          </w:tcPr>
+          <w:p>
+            <w:pPr>
+              <w:pStyle w:val="ListParagraph"/>
+              <w:numPr>
+                <w:ilvl w:val="0"/>
+                <w:numId w:val="1"/>
+              </w:numPr>
+              <w:cnfStyle w:val="000000100000" w:firstRow="0" w:lastRow="0" w:firstColumn="0" w:lastColumn="0" w:oddVBand="0" w:evenVBand="0" w:oddHBand="1" w:evenHBand="0" w:firstRowFirstColumn="0" w:firstRowLastColumn="0" w:lastRowFirstColumn="0" w:lastRowLastColumn="0"/>
+            </w:pPr>
+            <w:r>
+              <w:t>Linux/C++</w:t>
+            </w:r>
+          </w:p>
+          <w:p>
+            <w:pPr>
+              <w:pStyle w:val="ListParagraph"/>
+              <w:numPr>
+                <w:ilvl w:val="0"/>
+                <w:numId w:val="1"/>
+              </w:numPr>
+              <w:cnfStyle w:val="000000100000" w:firstRow="0" w:lastRow="0" w:firstColumn="0" w:lastColumn="0" w:oddVBand="0" w:evenVBand="0" w:oddHBand="1" w:evenHBand="0" w:firstRowFirstColumn="0" w:firstRowLastColumn="0" w:lastRowFirstColumn="0" w:lastRowLastColumn="0"/>
+            </w:pPr>
+            <w:r>
+              <w:t>Kafka</w:t>
+            </w:r>
+          </w:p>
+          <w:p>
+            <w:pPr>
+              <w:pStyle w:val="ListParagraph"/>
+              <w:numPr>
+                <w:ilvl w:val="0"/>
+                <w:numId w:val="1"/>
+              </w:numPr>
+              <w:cnfStyle w:val="000000100000" w:firstRow="0" w:lastRow="0" w:firstColumn="0" w:lastColumn="0" w:oddVBand="0" w:evenVBand="0" w:oddHBand="1" w:evenHBand="0" w:firstRowFirstColumn="0" w:firstRowLastColumn="0" w:lastRowFirstColumn="0" w:lastRowLastColumn="0"/>
+            </w:pPr>
+            <w:r>
+              <w:t>Apache Hadoop</w:t>
+            </w:r>
+          </w:p>
+        </w:tc>
+        <w:tc>
+          <w:tcPr>
+            <w:tcW w:w="2787" w:type="dxa"/>
+          </w:tcPr>
+          <w:p>
+            <w:pPr>
+              <w:pStyle w:val="ListParagraph"/>
+              <w:numPr>
+                <w:ilvl w:val="0"/>
+                <w:numId w:val="1"/>
+              </w:numPr>
+              <w:cnfStyle w:val="000000100000" w:firstRow="0" w:lastRow="0" w:firstColumn="0" w:lastColumn="0" w:oddVBand="0" w:evenVBand="0" w:oddHBand="1" w:evenHBand="0" w:firstRowFirstColumn="0" w:firstRowLastColumn="0" w:lastRowFirstColumn="0" w:lastRowLastColumn="0"/>
+            </w:pPr>
+            <w:r>
+              <w:t>High Performance</w:t>
+            </w:r>
+          </w:p>
+          <w:p>
+            <w:pPr>
+              <w:pStyle w:val="ListParagraph"/>
+              <w:numPr>
+                <w:ilvl w:val="0"/>
+                <w:numId w:val="1"/>
+              </w:numPr>
+              <w:cnfStyle w:val="000000100000" w:firstRow="0" w:lastRow="0" w:firstColumn="0" w:lastColumn="0" w:oddVBand="0" w:evenVBand="0" w:oddHBand="1" w:evenHBand="0" w:firstRowFirstColumn="0" w:firstRowLastColumn="0" w:lastRowFirstColumn="0" w:lastRowLastColumn="0"/>
+            </w:pPr>
+            <w:r>
+              <w:t>High Availability</w:t>
+            </w:r>
+          </w:p>
+        </w:tc>
+        <w:tc>
+          <w:tcPr>
+            <w:tcW w:w="2338" w:type="dxa"/>
+          </w:tcPr>
+          <w:p>
+            <w:pPr>
+              <w:pStyle w:val="ListParagraph"/>
+              <w:numPr>
+                <w:ilvl w:val="0"/>
+                <w:numId w:val="1"/>
+              </w:numPr>
+              <w:cnfStyle w:val="000000100000" w:firstRow="0" w:lastRow="0" w:firstColumn="0" w:lastColumn="0" w:oddVBand="0" w:evenVBand="0" w:oddHBand="1" w:evenHBand="0" w:firstRowFirstColumn="0" w:firstRowLastColumn="0" w:lastRowFirstColumn="0" w:lastRowLastColumn="0"/>
+            </w:pPr>
+            <w:r>
+              <w:t>High operational overhead</w:t>
+            </w:r>
+          </w:p>
+          <w:p>
+            <w:pPr>
+              <w:pStyle w:val="ListParagraph"/>
+              <w:numPr>
+                <w:ilvl w:val="0"/>
+                <w:numId w:val="1"/>
+              </w:numPr>
+              <w:cnfStyle w:val="000000100000" w:firstRow="0" w:lastRow="0" w:firstColumn="0" w:lastColumn="0" w:oddVBand="0" w:evenVBand="0" w:oddHBand="1" w:evenHBand="0" w:firstRowFirstColumn="0" w:firstRowLastColumn="0" w:lastRowFirstColumn="0" w:lastRowLastColumn="0"/>
+            </w:pPr>
+            <w:r>
+              <w:t>High fixed costs</w:t>
+            </w:r>
+          </w:p>
+        </w:tc>
+      </w:tr>
+    </w:tbl>
+    <w:p/>
+    <w:p>
+      <w:pPr>
+        <w:pStyle w:val="Heading2"/>
+      </w:pPr>
+      <w:r>
+        <w:t>Networking</w:t>
+      </w:r>
+    </w:p>
+    <w:p>
+      <w:r>
+        <w:tab/>
+        <w:t>Each business unit is responsible for maintaining data center leases and procuring sufficient capacity.  Within the United States, the data center locations are geographically closest to the original development team (before acquisition).  NCU-F began standardizing international vendors for compliance requirements, such as Europe’s General Data Protection Regulation.</w:t>
+      </w:r>
+    </w:p>
+    <w:p>
+      <w:pPr>
+        <w:pStyle w:val="Caption"/>
+      </w:pPr>
+      <w:r>
+        <w:t xml:space="preserve">Table 2: Datacenter locations </w:t>
+      </w:r>
+    </w:p>
+    <w:tbl>
+      <w:tblPr>
+        <w:tblStyle w:val="GridTable4"/>
+        <w:tblW w:w="0" w:type="auto"/>
+        <w:tblLook w:val="04A0" w:firstRow="1" w:lastRow="0" w:firstColumn="1" w:lastColumn="0" w:noHBand="0" w:noVBand="1"/>
+      </w:tblPr>
+      <w:tblGrid>
+        <w:gridCol w:w="3116"/>
+        <w:gridCol w:w="3117"/>
+        <w:gridCol w:w="3117"/>
+      </w:tblGrid>
+      <w:tr>
+        <w:trPr>
+          <w:cnfStyle w:val="100000000000" w:firstRow="1" w:lastRow="0" w:firstColumn="0" w:lastColumn="0" w:oddVBand="0" w:evenVBand="0" w:oddHBand="0" w:evenHBand="0" w:firstRowFirstColumn="0" w:firstRowLastColumn="0" w:lastRowFirstColumn="0" w:lastRowLastColumn="0"/>
+        </w:trPr>
+        <w:tc>
+          <w:tcPr>
+            <w:cnfStyle w:val="001000000000" w:firstRow="0" w:lastRow="0" w:firstColumn="1" w:lastColumn="0" w:oddVBand="0" w:evenVBand="0" w:oddHBand="0" w:evenHBand="0" w:firstRowFirstColumn="0" w:firstRowLastColumn="0" w:lastRowFirstColumn="0" w:lastRowLastColumn="0"/>
+            <w:tcW w:w="3116" w:type="dxa"/>
+          </w:tcPr>
+          <w:p>
+            <w:r>
+              <w:t>Business Unit</w:t>
+            </w:r>
+          </w:p>
+        </w:tc>
+        <w:tc>
+          <w:tcPr>
+            <w:tcW w:w="3117" w:type="dxa"/>
+          </w:tcPr>
+          <w:p>
+            <w:pPr>
+              <w:cnfStyle w:val="100000000000" w:firstRow="1" w:lastRow="0" w:firstColumn="0" w:lastColumn="0" w:oddVBand="0" w:evenVBand="0" w:oddHBand="0" w:evenHBand="0" w:firstRowFirstColumn="0" w:firstRowLastColumn="0" w:lastRowFirstColumn="0" w:lastRowLastColumn="0"/>
+            </w:pPr>
+            <w:r>
+              <w:t>Primary Data Center(s)</w:t>
+            </w:r>
+          </w:p>
+        </w:tc>
+        <w:tc>
+          <w:tcPr>
+            <w:tcW w:w="3117" w:type="dxa"/>
+          </w:tcPr>
+          <w:p>
+            <w:pPr>
+              <w:cnfStyle w:val="100000000000" w:firstRow="1" w:lastRow="0" w:firstColumn="0" w:lastColumn="0" w:oddVBand="0" w:evenVBand="0" w:oddHBand="0" w:evenHBand="0" w:firstRowFirstColumn="0" w:firstRowLastColumn="0" w:lastRowFirstColumn="0" w:lastRowLastColumn="0"/>
+            </w:pPr>
+            <w:r>
+              <w:t>Secondary Data Center(s)</w:t>
+            </w:r>
+          </w:p>
+        </w:tc>
+      </w:tr>
+      <w:tr>
+        <w:trPr>
+          <w:cnfStyle w:val="000000100000" w:firstRow="0" w:lastRow="0" w:firstColumn="0" w:lastColumn="0" w:oddVBand="0" w:evenVBand="0" w:oddHBand="1" w:evenHBand="0" w:firstRowFirstColumn="0" w:firstRowLastColumn="0" w:lastRowFirstColumn="0" w:lastRowLastColumn="0"/>
+        </w:trPr>
+        <w:tc>
+          <w:tcPr>
+            <w:cnfStyle w:val="001000000000" w:firstRow="0" w:lastRow="0" w:firstColumn="1" w:lastColumn="0" w:oddVBand="0" w:evenVBand="0" w:oddHBand="0" w:evenHBand="0" w:firstRowFirstColumn="0" w:firstRowLastColumn="0" w:lastRowFirstColumn="0" w:lastRowLastColumn="0"/>
+            <w:tcW w:w="3116" w:type="dxa"/>
+          </w:tcPr>
+          <w:p>
+            <w:r>
+              <w:t xml:space="preserve">Savings and </w:t>
+            </w:r>
+            <w:proofErr w:type="gramStart"/>
+            <w:r>
+              <w:t>Checking</w:t>
+            </w:r>
+            <w:proofErr w:type="gramEnd"/>
+          </w:p>
+        </w:tc>
+        <w:tc>
+          <w:tcPr>
+            <w:tcW w:w="3117" w:type="dxa"/>
+          </w:tcPr>
+          <w:p>
+            <w:pPr>
+              <w:cnfStyle w:val="000000100000" w:firstRow="0" w:lastRow="0" w:firstColumn="0" w:lastColumn="0" w:oddVBand="0" w:evenVBand="0" w:oddHBand="1" w:evenHBand="0" w:firstRowFirstColumn="0" w:firstRowLastColumn="0" w:lastRowFirstColumn="0" w:lastRowLastColumn="0"/>
+            </w:pPr>
+            <w:proofErr w:type="spellStart"/>
+            <w:r>
+              <w:t>Wisconson</w:t>
+            </w:r>
+            <w:proofErr w:type="spellEnd"/>
+            <w:r>
+              <w:t>, London, Hong Kong</w:t>
+            </w:r>
+          </w:p>
+        </w:tc>
+        <w:tc>
+          <w:tcPr>
+            <w:tcW w:w="3117" w:type="dxa"/>
+          </w:tcPr>
+          <w:p>
+            <w:pPr>
+              <w:cnfStyle w:val="000000100000" w:firstRow="0" w:lastRow="0" w:firstColumn="0" w:lastColumn="0" w:oddVBand="0" w:evenVBand="0" w:oddHBand="1" w:evenHBand="0" w:firstRowFirstColumn="0" w:firstRowLastColumn="0" w:lastRowFirstColumn="0" w:lastRowLastColumn="0"/>
+            </w:pPr>
+            <w:r>
+              <w:t>Nebraska, Paris, Singapore</w:t>
+            </w:r>
+          </w:p>
+        </w:tc>
+      </w:tr>
+      <w:tr>
+        <w:tc>
+          <w:tcPr>
+            <w:cnfStyle w:val="001000000000" w:firstRow="0" w:lastRow="0" w:firstColumn="1" w:lastColumn="0" w:oddVBand="0" w:evenVBand="0" w:oddHBand="0" w:evenHBand="0" w:firstRowFirstColumn="0" w:firstRowLastColumn="0" w:lastRowFirstColumn="0" w:lastRowLastColumn="0"/>
+            <w:tcW w:w="3116" w:type="dxa"/>
+          </w:tcPr>
+          <w:p>
+            <w:r>
+              <w:t>Mortgages</w:t>
+            </w:r>
+          </w:p>
+        </w:tc>
+        <w:tc>
+          <w:tcPr>
+            <w:tcW w:w="3117" w:type="dxa"/>
+          </w:tcPr>
+          <w:p>
+            <w:pPr>
+              <w:cnfStyle w:val="000000000000" w:firstRow="0" w:lastRow="0" w:firstColumn="0" w:lastColumn="0" w:oddVBand="0" w:evenVBand="0" w:oddHBand="0" w:evenHBand="0" w:firstRowFirstColumn="0" w:firstRowLastColumn="0" w:lastRowFirstColumn="0" w:lastRowLastColumn="0"/>
+            </w:pPr>
+            <w:r>
+              <w:t>California</w:t>
+            </w:r>
+          </w:p>
+        </w:tc>
+        <w:tc>
+          <w:tcPr>
+            <w:tcW w:w="3117" w:type="dxa"/>
+          </w:tcPr>
+          <w:p>
+            <w:pPr>
+              <w:cnfStyle w:val="000000000000" w:firstRow="0" w:lastRow="0" w:firstColumn="0" w:lastColumn="0" w:oddVBand="0" w:evenVBand="0" w:oddHBand="0" w:evenHBand="0" w:firstRowFirstColumn="0" w:firstRowLastColumn="0" w:lastRowFirstColumn="0" w:lastRowLastColumn="0"/>
+            </w:pPr>
+            <w:proofErr w:type="spellStart"/>
+            <w:r>
+              <w:t>Oregan</w:t>
+            </w:r>
+            <w:proofErr w:type="spellEnd"/>
+          </w:p>
+        </w:tc>
+      </w:tr>
+      <w:tr>
+        <w:trPr>
+          <w:cnfStyle w:val="000000100000" w:firstRow="0" w:lastRow="0" w:firstColumn="0" w:lastColumn="0" w:oddVBand="0" w:evenVBand="0" w:oddHBand="1" w:evenHBand="0" w:firstRowFirstColumn="0" w:firstRowLastColumn="0" w:lastRowFirstColumn="0" w:lastRowLastColumn="0"/>
+        </w:trPr>
+        <w:tc>
+          <w:tcPr>
+            <w:cnfStyle w:val="001000000000" w:firstRow="0" w:lastRow="0" w:firstColumn="1" w:lastColumn="0" w:oddVBand="0" w:evenVBand="0" w:oddHBand="0" w:evenHBand="0" w:firstRowFirstColumn="0" w:firstRowLastColumn="0" w:lastRowFirstColumn="0" w:lastRowLastColumn="0"/>
+            <w:tcW w:w="3116" w:type="dxa"/>
+          </w:tcPr>
+          <w:p>
+            <w:r>
+              <w:t>Personal Loans</w:t>
+            </w:r>
+          </w:p>
+        </w:tc>
+        <w:tc>
+          <w:tcPr>
+            <w:tcW w:w="3117" w:type="dxa"/>
+          </w:tcPr>
+          <w:p>
+            <w:pPr>
+              <w:cnfStyle w:val="000000100000" w:firstRow="0" w:lastRow="0" w:firstColumn="0" w:lastColumn="0" w:oddVBand="0" w:evenVBand="0" w:oddHBand="1" w:evenHBand="0" w:firstRowFirstColumn="0" w:firstRowLastColumn="0" w:lastRowFirstColumn="0" w:lastRowLastColumn="0"/>
+            </w:pPr>
+            <w:r>
+              <w:t>Texas</w:t>
+            </w:r>
+            <w:r>
+              <w:t>, London, Hong Kong</w:t>
+            </w:r>
+          </w:p>
+        </w:tc>
+        <w:tc>
+          <w:tcPr>
+            <w:tcW w:w="3117" w:type="dxa"/>
+          </w:tcPr>
+          <w:p>
+            <w:pPr>
+              <w:cnfStyle w:val="000000100000" w:firstRow="0" w:lastRow="0" w:firstColumn="0" w:lastColumn="0" w:oddVBand="0" w:evenVBand="0" w:oddHBand="1" w:evenHBand="0" w:firstRowFirstColumn="0" w:firstRowLastColumn="0" w:lastRowFirstColumn="0" w:lastRowLastColumn="0"/>
+            </w:pPr>
+            <w:r>
+              <w:t>California</w:t>
+            </w:r>
+            <w:r>
+              <w:t>, Paris, Singapore</w:t>
+            </w:r>
+          </w:p>
+        </w:tc>
+      </w:tr>
+      <w:tr>
+        <w:tc>
+          <w:tcPr>
+            <w:cnfStyle w:val="001000000000" w:firstRow="0" w:lastRow="0" w:firstColumn="1" w:lastColumn="0" w:oddVBand="0" w:evenVBand="0" w:oddHBand="0" w:evenHBand="0" w:firstRowFirstColumn="0" w:firstRowLastColumn="0" w:lastRowFirstColumn="0" w:lastRowLastColumn="0"/>
+            <w:tcW w:w="3116" w:type="dxa"/>
+          </w:tcPr>
+          <w:p>
+            <w:r>
+              <w:t>Investment Accounts</w:t>
+            </w:r>
+          </w:p>
+        </w:tc>
+        <w:tc>
+          <w:tcPr>
+            <w:tcW w:w="3117" w:type="dxa"/>
+          </w:tcPr>
+          <w:p>
+            <w:pPr>
+              <w:cnfStyle w:val="000000000000" w:firstRow="0" w:lastRow="0" w:firstColumn="0" w:lastColumn="0" w:oddVBand="0" w:evenVBand="0" w:oddHBand="0" w:evenHBand="0" w:firstRowFirstColumn="0" w:firstRowLastColumn="0" w:lastRowFirstColumn="0" w:lastRowLastColumn="0"/>
+            </w:pPr>
+            <w:r>
+              <w:t>New York</w:t>
+            </w:r>
+          </w:p>
+        </w:tc>
+        <w:tc>
+          <w:tcPr>
+            <w:tcW w:w="3117" w:type="dxa"/>
+          </w:tcPr>
+          <w:p>
+            <w:pPr>
+              <w:cnfStyle w:val="000000000000" w:firstRow="0" w:lastRow="0" w:firstColumn="0" w:lastColumn="0" w:oddVBand="0" w:evenVBand="0" w:oddHBand="0" w:evenHBand="0" w:firstRowFirstColumn="0" w:firstRowLastColumn="0" w:lastRowFirstColumn="0" w:lastRowLastColumn="0"/>
+            </w:pPr>
+            <w:r>
+              <w:t>New Jersey</w:t>
+            </w:r>
+          </w:p>
+        </w:tc>
+      </w:tr>
+      <w:tr>
+        <w:trPr>
+          <w:cnfStyle w:val="000000100000" w:firstRow="0" w:lastRow="0" w:firstColumn="0" w:lastColumn="0" w:oddVBand="0" w:evenVBand="0" w:oddHBand="1" w:evenHBand="0" w:firstRowFirstColumn="0" w:firstRowLastColumn="0" w:lastRowFirstColumn="0" w:lastRowLastColumn="0"/>
+        </w:trPr>
+        <w:tc>
+          <w:tcPr>
+            <w:cnfStyle w:val="001000000000" w:firstRow="0" w:lastRow="0" w:firstColumn="1" w:lastColumn="0" w:oddVBand="0" w:evenVBand="0" w:oddHBand="0" w:evenHBand="0" w:firstRowFirstColumn="0" w:firstRowLastColumn="0" w:lastRowFirstColumn="0" w:lastRowLastColumn="0"/>
+            <w:tcW w:w="3116" w:type="dxa"/>
+          </w:tcPr>
+          <w:p>
+            <w:r>
+              <w:t>Payment Processing</w:t>
+            </w:r>
+          </w:p>
+        </w:tc>
+        <w:tc>
+          <w:tcPr>
+            <w:tcW w:w="3117" w:type="dxa"/>
+          </w:tcPr>
+          <w:p>
+            <w:pPr>
+              <w:cnfStyle w:val="000000100000" w:firstRow="0" w:lastRow="0" w:firstColumn="0" w:lastColumn="0" w:oddVBand="0" w:evenVBand="0" w:oddHBand="1" w:evenHBand="0" w:firstRowFirstColumn="0" w:firstRowLastColumn="0" w:lastRowFirstColumn="0" w:lastRowLastColumn="0"/>
+            </w:pPr>
+            <w:r>
+              <w:t xml:space="preserve">New York, </w:t>
+            </w:r>
+            <w:r>
+              <w:t>Spain</w:t>
+            </w:r>
+            <w:r>
+              <w:t>, Hong Kong</w:t>
+            </w:r>
+            <w:r>
+              <w:t xml:space="preserve">, </w:t>
+            </w:r>
+            <w:proofErr w:type="spellStart"/>
+            <w:r>
+              <w:t>Tokoyo</w:t>
+            </w:r>
+            <w:proofErr w:type="spellEnd"/>
+          </w:p>
+        </w:tc>
+        <w:tc>
+          <w:tcPr>
+            <w:tcW w:w="3117" w:type="dxa"/>
+          </w:tcPr>
+          <w:p>
+            <w:pPr>
+              <w:cnfStyle w:val="000000100000" w:firstRow="0" w:lastRow="0" w:firstColumn="0" w:lastColumn="0" w:oddVBand="0" w:evenVBand="0" w:oddHBand="1" w:evenHBand="0" w:firstRowFirstColumn="0" w:firstRowLastColumn="0" w:lastRowFirstColumn="0" w:lastRowLastColumn="0"/>
+            </w:pPr>
+            <w:r>
+              <w:t xml:space="preserve">New Jersey, </w:t>
+            </w:r>
+            <w:r>
+              <w:t>Ireland</w:t>
+            </w:r>
+            <w:r>
+              <w:t>,</w:t>
+            </w:r>
+            <w:r>
+              <w:t xml:space="preserve"> Australia</w:t>
+            </w:r>
+          </w:p>
+        </w:tc>
+      </w:tr>
+    </w:tbl>
+    <w:p/>
     <w:sectPr>
-      <w:headerReference w:type="default" r:id="rId7"/>
+      <w:headerReference w:type="default" r:id="rId8"/>
       <w:pgSz w:w="12240" w:h="15840"/>
       <w:pgMar w:top="1440" w:right="1440" w:bottom="1440" w:left="1440" w:header="720" w:footer="720" w:gutter="0"/>
       <w:pgNumType w:start="1"/>
@@ -578,6 +1650,126 @@
     </w:pPr>
   </w:p>
 </w:hdr>
+</file>
+
+<file path=word/numbering.xml><?xml version="1.0" encoding="utf-8"?>
+<w:numbering xmlns:wpc="http://schemas.microsoft.com/office/word/2010/wordprocessingCanvas" xmlns:cx="http://schemas.microsoft.com/office/drawing/2014/chartex" xmlns:cx1="http://schemas.microsoft.com/office/drawing/2015/9/8/chartex" xmlns:cx2="http://schemas.microsoft.com/office/drawing/2015/10/21/chartex" xmlns:cx3="http://schemas.microsoft.com/office/drawing/2016/5/9/chartex" xmlns:cx4="http://schemas.microsoft.com/office/drawing/2016/5/10/chartex" xmlns:cx5="http://schemas.microsoft.com/office/drawing/2016/5/11/chartex" xmlns:cx6="http://schemas.microsoft.com/office/drawing/2016/5/12/chartex" xmlns:cx7="http://schemas.microsoft.com/office/drawing/2016/5/13/chartex" xmlns:cx8="http://schemas.microsoft.com/office/drawing/2016/5/14/chartex" xmlns:mc="http://schemas.openxmlformats.org/markup-compatibility/2006" xmlns:aink="http://schemas.microsoft.com/office/drawing/2016/ink" xmlns:am3d="http://schemas.microsoft.com/office/drawing/2017/model3d" xmlns:o="urn:schemas-microsoft-com:office:office" xmlns:r="http://schemas.openxmlformats.org/officeDocument/2006/relationships" xmlns:m="http://schemas.openxmlformats.org/officeDocument/2006/math" xmlns:v="urn:schemas-microsoft-com:vml" xmlns:wp14="http://schemas.microsoft.com/office/word/2010/wordprocessingDrawing" xmlns:wp="http://schemas.openxmlformats.org/drawingml/2006/wordprocessingDrawing" xmlns:w10="urn:schemas-microsoft-com:office:word" xmlns:w="http://schemas.openxmlformats.org/wordprocessingml/2006/main" xmlns:w14="http://schemas.microsoft.com/office/word/2010/wordml" xmlns:w15="http://schemas.microsoft.com/office/word/2012/wordml" xmlns:w16cex="http://schemas.microsoft.com/office/word/2018/wordml/cex" xmlns:w16cid="http://schemas.microsoft.com/office/word/2016/wordml/cid" xmlns:w16="http://schemas.microsoft.com/office/word/2018/wordml" xmlns:w16sdtdh="http://schemas.microsoft.com/office/word/2020/wordml/sdtdatahash" xmlns:w16se="http://schemas.microsoft.com/office/word/2015/wordml/symex" xmlns:wpg="http://schemas.microsoft.com/office/word/2010/wordprocessingGroup" xmlns:wpi="http://schemas.microsoft.com/office/word/2010/wordprocessingInk" xmlns:wne="http://schemas.microsoft.com/office/word/2006/wordml" xmlns:wps="http://schemas.microsoft.com/office/word/2010/wordprocessingShape" mc:Ignorable="w14 w15 w16se w16cid w16 w16cex w16sdtdh wp14">
+  <w:abstractNum w:abstractNumId="0" w15:restartNumberingAfterBreak="0">
+    <w:nsid w:val="3E587552"/>
+    <w:multiLevelType w:val="hybridMultilevel"/>
+    <w:tmpl w:val="24D2DA40"/>
+    <w:lvl w:ilvl="0" w:tplc="F6F24DAC">
+      <w:numFmt w:val="bullet"/>
+      <w:lvlText w:val=""/>
+      <w:lvlJc w:val="left"/>
+      <w:pPr>
+        <w:ind w:left="360" w:hanging="360"/>
+      </w:pPr>
+      <w:rPr>
+        <w:rFonts w:ascii="Symbol" w:eastAsiaTheme="minorHAnsi" w:hAnsi="Symbol" w:cs="Times New Roman" w:hint="default"/>
+      </w:rPr>
+    </w:lvl>
+    <w:lvl w:ilvl="1" w:tplc="04090003" w:tentative="1">
+      <w:start w:val="1"/>
+      <w:numFmt w:val="bullet"/>
+      <w:lvlText w:val="o"/>
+      <w:lvlJc w:val="left"/>
+      <w:pPr>
+        <w:ind w:left="1080" w:hanging="360"/>
+      </w:pPr>
+      <w:rPr>
+        <w:rFonts w:ascii="Courier New" w:hAnsi="Courier New" w:cs="Courier New" w:hint="default"/>
+      </w:rPr>
+    </w:lvl>
+    <w:lvl w:ilvl="2" w:tplc="04090005" w:tentative="1">
+      <w:start w:val="1"/>
+      <w:numFmt w:val="bullet"/>
+      <w:lvlText w:val=""/>
+      <w:lvlJc w:val="left"/>
+      <w:pPr>
+        <w:ind w:left="1800" w:hanging="360"/>
+      </w:pPr>
+      <w:rPr>
+        <w:rFonts w:ascii="Wingdings" w:hAnsi="Wingdings" w:hint="default"/>
+      </w:rPr>
+    </w:lvl>
+    <w:lvl w:ilvl="3" w:tplc="04090001" w:tentative="1">
+      <w:start w:val="1"/>
+      <w:numFmt w:val="bullet"/>
+      <w:lvlText w:val=""/>
+      <w:lvlJc w:val="left"/>
+      <w:pPr>
+        <w:ind w:left="2520" w:hanging="360"/>
+      </w:pPr>
+      <w:rPr>
+        <w:rFonts w:ascii="Symbol" w:hAnsi="Symbol" w:hint="default"/>
+      </w:rPr>
+    </w:lvl>
+    <w:lvl w:ilvl="4" w:tplc="04090003" w:tentative="1">
+      <w:start w:val="1"/>
+      <w:numFmt w:val="bullet"/>
+      <w:lvlText w:val="o"/>
+      <w:lvlJc w:val="left"/>
+      <w:pPr>
+        <w:ind w:left="3240" w:hanging="360"/>
+      </w:pPr>
+      <w:rPr>
+        <w:rFonts w:ascii="Courier New" w:hAnsi="Courier New" w:cs="Courier New" w:hint="default"/>
+      </w:rPr>
+    </w:lvl>
+    <w:lvl w:ilvl="5" w:tplc="04090005" w:tentative="1">
+      <w:start w:val="1"/>
+      <w:numFmt w:val="bullet"/>
+      <w:lvlText w:val=""/>
+      <w:lvlJc w:val="left"/>
+      <w:pPr>
+        <w:ind w:left="3960" w:hanging="360"/>
+      </w:pPr>
+      <w:rPr>
+        <w:rFonts w:ascii="Wingdings" w:hAnsi="Wingdings" w:hint="default"/>
+      </w:rPr>
+    </w:lvl>
+    <w:lvl w:ilvl="6" w:tplc="04090001" w:tentative="1">
+      <w:start w:val="1"/>
+      <w:numFmt w:val="bullet"/>
+      <w:lvlText w:val=""/>
+      <w:lvlJc w:val="left"/>
+      <w:pPr>
+        <w:ind w:left="4680" w:hanging="360"/>
+      </w:pPr>
+      <w:rPr>
+        <w:rFonts w:ascii="Symbol" w:hAnsi="Symbol" w:hint="default"/>
+      </w:rPr>
+    </w:lvl>
+    <w:lvl w:ilvl="7" w:tplc="04090003" w:tentative="1">
+      <w:start w:val="1"/>
+      <w:numFmt w:val="bullet"/>
+      <w:lvlText w:val="o"/>
+      <w:lvlJc w:val="left"/>
+      <w:pPr>
+        <w:ind w:left="5400" w:hanging="360"/>
+      </w:pPr>
+      <w:rPr>
+        <w:rFonts w:ascii="Courier New" w:hAnsi="Courier New" w:cs="Courier New" w:hint="default"/>
+      </w:rPr>
+    </w:lvl>
+    <w:lvl w:ilvl="8" w:tplc="04090005" w:tentative="1">
+      <w:start w:val="1"/>
+      <w:numFmt w:val="bullet"/>
+      <w:lvlText w:val=""/>
+      <w:lvlJc w:val="left"/>
+      <w:pPr>
+        <w:ind w:left="6120" w:hanging="360"/>
+      </w:pPr>
+      <w:rPr>
+        <w:rFonts w:ascii="Wingdings" w:hAnsi="Wingdings" w:hint="default"/>
+      </w:rPr>
+    </w:lvl>
+  </w:abstractNum>
+  <w:num w:numId="1">
+    <w:abstractNumId w:val="0"/>
+  </w:num>
+</w:numbering>
 </file>
 
 <file path=word/styles.xml><?xml version="1.0" encoding="utf-8"?>
@@ -1288,6 +2480,17 @@
       </w:tcPr>
     </w:tblStylePr>
   </w:style>
+  <w:style w:type="paragraph" w:styleId="ListParagraph">
+    <w:name w:val="List Paragraph"/>
+    <w:basedOn w:val="Normal"/>
+    <w:uiPriority w:val="34"/>
+    <w:qFormat/>
+    <w:rsid w:val="00BE5EA9"/>
+    <w:pPr>
+      <w:ind w:left="720"/>
+      <w:contextualSpacing/>
+    </w:pPr>
+  </w:style>
 </w:styles>
 </file>
 

</xml_diff>

<commit_message>
first half the deck
</commit_message>
<xml_diff>
--- a/Section1_Planning/Week1_DesignPolicies/BachmeierNTIM8190-1.docx
+++ b/Section1_Planning/Week1_DesignPolicies/BachmeierNTIM8190-1.docx
@@ -137,7 +137,24 @@
     <w:p>
       <w:r>
         <w:tab/>
-        <w:t>NCU-F wants to democratize financial serves through a comprehensive portfolio of capabilities.  The company’s founders found that existing banking services were not inclusive, often penalizing small account holders with arbitrary fees.  While this approach is profitable, it does not create a positive customer experience or lead to a sustainable business model.  This long-term focus earned the organization a broad customer base, which fuels its ability to acquire innovative competitors.</w:t>
+        <w:t>NCU-F democratize</w:t>
+      </w:r>
+      <w:r>
+        <w:t>s</w:t>
+      </w:r>
+      <w:r>
+        <w:t xml:space="preserve"> financial </w:t>
+      </w:r>
+      <w:proofErr w:type="spellStart"/>
+      <w:r>
+        <w:t>serv</w:t>
+      </w:r>
+      <w:r>
+        <w:t>ics</w:t>
+      </w:r>
+      <w:proofErr w:type="spellEnd"/>
+      <w:r>
+        <w:t xml:space="preserve"> through a comprehensive portfolio of capabilities.  The company’s founders found that existing banking services were not inclusive, often penalizing small account holders with arbitrary fees.  While this approach is profitable, it does not create a positive customer experience or lead to a sustainable business model.  This long-term focus earned the organization a broad customer base, which fuels its ability to acquire innovative competitors.</w:t>
       </w:r>
       <w:r>
         <w:t xml:space="preserve">  Today, the business has numerous financial products that exist as application silos without a consistent interface.  Instead, NCU-F envisions modernizing these </w:t>

</xml_diff>